<commit_message>
Rédaction de la première partie du rapport.
</commit_message>
<xml_diff>
--- a/project_managment/rapport.docx
+++ b/project_managment/rapport.docx
@@ -10,6 +10,39 @@
         <w:t>I. Introduction</w:t>
       </w:r>
     </w:p>
+    <w:p/>
+    <w:p>
+      <w:pPr>
+        <w:jc w:val="both"/>
+      </w:pPr>
+      <w:r>
+        <w:t>Dans ce projet il est question de systèmes multi-agent</w:t>
+      </w:r>
+      <w:r>
+        <w:t xml:space="preserve"> (SMA)</w:t>
+      </w:r>
+      <w:r>
+        <w:t xml:space="preserve">. </w:t>
+      </w:r>
+      <w:r>
+        <w:t xml:space="preserve">En informatique, il s’agit d’un domaine de recherche visant à modéliser le comportement d’un ensemble d’agents en interaction avec leur environnement. La partie suivante explique plus en détails </w:t>
+      </w:r>
+      <w:r>
+        <w:t xml:space="preserve">les </w:t>
+      </w:r>
+      <w:r>
+        <w:t xml:space="preserve">origines et les objectifs de </w:t>
+      </w:r>
+      <w:r>
+        <w:t>ces</w:t>
+      </w:r>
+      <w:r>
+        <w:t xml:space="preserve"> modèles</w:t>
+      </w:r>
+      <w:r>
+        <w:t>.</w:t>
+      </w:r>
+    </w:p>
     <w:p>
       <w:pPr>
         <w:pStyle w:val="Titre2"/>
@@ -24,20 +57,587 @@
         <w:t xml:space="preserve"> (SMA)</w:t>
       </w:r>
     </w:p>
+    <w:p/>
+    <w:p>
+      <w:pPr>
+        <w:jc w:val="both"/>
+      </w:pPr>
+      <w:r>
+        <w:t>Comme pour tout modèle, u</w:t>
+      </w:r>
+      <w:r>
+        <w:t xml:space="preserve">n système multi-agent </w:t>
+      </w:r>
+      <w:r>
+        <w:t>a pour but de simplifier la complexité d’</w:t>
+      </w:r>
+      <w:r>
+        <w:t xml:space="preserve">une </w:t>
+      </w:r>
+      <w:r>
+        <w:t xml:space="preserve">situation </w:t>
+      </w:r>
+      <w:r>
+        <w:t>afin de</w:t>
+      </w:r>
+      <w:r>
+        <w:t xml:space="preserve"> mieux </w:t>
+      </w:r>
+      <w:r>
+        <w:t xml:space="preserve">la </w:t>
+      </w:r>
+      <w:r>
+        <w:t xml:space="preserve">comprendre et </w:t>
+      </w:r>
+      <w:r>
+        <w:t xml:space="preserve"> de pouvoir </w:t>
+      </w:r>
+      <w:r>
+        <w:t xml:space="preserve">l’étudier. </w:t>
+      </w:r>
+      <w:r>
+        <w:t xml:space="preserve">Cependant, cette simplification ne doit </w:t>
+      </w:r>
+      <w:r>
+        <w:t xml:space="preserve">pas </w:t>
+      </w:r>
+      <w:r>
+        <w:t xml:space="preserve">nuire </w:t>
+      </w:r>
+      <w:r>
+        <w:t xml:space="preserve">à son bon fonctionnement, ni à la qualité des résultats </w:t>
+      </w:r>
+      <w:r>
+        <w:t xml:space="preserve">qu’il </w:t>
+      </w:r>
+      <w:r>
+        <w:t>fournit.</w:t>
+      </w:r>
+      <w:r>
+        <w:t xml:space="preserve"> </w:t>
+      </w:r>
+    </w:p>
+    <w:p>
+      <w:pPr>
+        <w:jc w:val="both"/>
+      </w:pPr>
+      <w:r>
+        <w:t>Même si le terme modèle est souvent</w:t>
+      </w:r>
+      <w:r>
+        <w:t xml:space="preserve"> associé aux mathématiques</w:t>
+      </w:r>
+      <w:r>
+        <w:t xml:space="preserve">, il y a des </w:t>
+      </w:r>
+      <w:r>
+        <w:t>circonstances</w:t>
+      </w:r>
+      <w:r>
+        <w:t xml:space="preserve"> où la mise en place d’un modèle mathématique ne peut fournir </w:t>
+      </w:r>
+      <w:r>
+        <w:t>de</w:t>
+      </w:r>
+      <w:r>
+        <w:t xml:space="preserve"> résultats satisfaisant</w:t>
+      </w:r>
+      <w:r>
+        <w:t>s</w:t>
+      </w:r>
+      <w:r>
+        <w:t>.</w:t>
+      </w:r>
+      <w:r>
+        <w:t xml:space="preserve"> Dans ce cas, </w:t>
+      </w:r>
+      <w:r>
+        <w:t xml:space="preserve">les </w:t>
+      </w:r>
+      <w:r>
+        <w:t xml:space="preserve">personnes </w:t>
+      </w:r>
+      <w:r>
+        <w:t>qui étudient une situation</w:t>
+      </w:r>
+      <w:r>
+        <w:t xml:space="preserve"> sont amené</w:t>
+      </w:r>
+      <w:r>
+        <w:t>e</w:t>
+      </w:r>
+      <w:r>
+        <w:t>s à c</w:t>
+      </w:r>
+      <w:r>
+        <w:t>oncevoir des modèles de données associées à un programme informatique afin de</w:t>
+      </w:r>
+      <w:r>
+        <w:t xml:space="preserve"> </w:t>
+      </w:r>
+      <w:r>
+        <w:t>traduire au mieux</w:t>
+      </w:r>
+      <w:r>
+        <w:t xml:space="preserve"> cette </w:t>
+      </w:r>
+      <w:r>
+        <w:t>dernière</w:t>
+      </w:r>
+      <w:r>
+        <w:t>.</w:t>
+      </w:r>
+    </w:p>
+    <w:p>
+      <w:pPr>
+        <w:jc w:val="both"/>
+      </w:pPr>
+      <w:r>
+        <w:t>C’est le cas des système</w:t>
+      </w:r>
+      <w:r>
+        <w:t>s</w:t>
+      </w:r>
+      <w:r>
+        <w:t xml:space="preserve"> multi-agent</w:t>
+      </w:r>
+      <w:r>
+        <w:t>.</w:t>
+      </w:r>
+      <w:r>
+        <w:t xml:space="preserve"> Ces modèles visent à reproduire au mieux</w:t>
+      </w:r>
+      <w:r>
+        <w:t xml:space="preserve"> le comportement d’un ensemble d’</w:t>
+      </w:r>
+      <w:r>
+        <w:t>agents qui évoluent dans un environnement</w:t>
+      </w:r>
+      <w:r>
+        <w:t xml:space="preserve"> </w:t>
+      </w:r>
+      <w:r>
+        <w:t>et qui sont capable</w:t>
+      </w:r>
+      <w:r>
+        <w:t>s</w:t>
+      </w:r>
+      <w:r>
+        <w:t xml:space="preserve"> d’</w:t>
+      </w:r>
+      <w:r>
+        <w:t>interagir</w:t>
+      </w:r>
+      <w:r>
+        <w:t xml:space="preserve"> avec ce dernier.</w:t>
+      </w:r>
+      <w:r>
+        <w:t xml:space="preserve"> </w:t>
+      </w:r>
+      <w:r>
+        <w:t xml:space="preserve">Un agent est une </w:t>
+      </w:r>
+      <w:r>
+        <w:t>entité</w:t>
+      </w:r>
+      <w:r>
+        <w:t>,</w:t>
+      </w:r>
+      <w:r>
+        <w:t xml:space="preserve"> plus ou </w:t>
+      </w:r>
+      <w:r>
+        <w:t xml:space="preserve">moins </w:t>
+      </w:r>
+      <w:r>
+        <w:t>autonome, apte à prendre des décisions en fonction du contexte dans lequel il se trouve.</w:t>
+      </w:r>
+      <w:r>
+        <w:t xml:space="preserve"> Un agent peut servir à représenter une gamme très large d’entités allant d’un processus informatique à un être humain par exemple.</w:t>
+      </w:r>
+      <w:r>
+        <w:t xml:space="preserve"> </w:t>
+      </w:r>
+    </w:p>
+    <w:p>
+      <w:pPr>
+        <w:jc w:val="both"/>
+      </w:pPr>
+      <w:r>
+        <w:t xml:space="preserve">La conception d’un SMA soulève </w:t>
+      </w:r>
+      <w:r>
+        <w:t xml:space="preserve">en général </w:t>
+      </w:r>
+      <w:r>
+        <w:t xml:space="preserve">plusieurs </w:t>
+      </w:r>
+      <w:r>
+        <w:t xml:space="preserve">problématiques </w:t>
+      </w:r>
+      <w:r>
+        <w:t xml:space="preserve">liées au degré d’intelligence des agents. </w:t>
+      </w:r>
+      <w:r>
+        <w:t>Ainsi, il faut s’interroger sur la manière dont il</w:t>
+      </w:r>
+      <w:r>
+        <w:t xml:space="preserve">s prennent </w:t>
+      </w:r>
+      <w:r>
+        <w:t xml:space="preserve">des décisions, sur la manière </w:t>
+      </w:r>
+      <w:r>
+        <w:t>avec laquelle</w:t>
+      </w:r>
+      <w:r>
+        <w:t xml:space="preserve"> il</w:t>
+      </w:r>
+      <w:r>
+        <w:t>s perçoivent</w:t>
+      </w:r>
+      <w:r>
+        <w:t xml:space="preserve"> </w:t>
+      </w:r>
+      <w:r>
+        <w:t>leur</w:t>
+      </w:r>
+      <w:r>
+        <w:t xml:space="preserve"> environnement ou encore sur la manière dont il</w:t>
+      </w:r>
+      <w:r>
+        <w:t>s peuvent</w:t>
+      </w:r>
+      <w:r>
+        <w:t xml:space="preserve"> collaborer.</w:t>
+      </w:r>
+      <w:r>
+        <w:t xml:space="preserve"> Suivant leur comportement, les agents peuvent être classés en catégorie, agents cognitifs ou agents réactif</w:t>
+      </w:r>
+      <w:r>
+        <w:t>s</w:t>
+      </w:r>
+      <w:r>
+        <w:t xml:space="preserve"> par exemple. I</w:t>
+      </w:r>
+      <w:r>
+        <w:t>l</w:t>
+      </w:r>
+      <w:r>
+        <w:t xml:space="preserve"> est</w:t>
+      </w:r>
+      <w:r>
+        <w:t xml:space="preserve"> également possible de définir une organisation </w:t>
+      </w:r>
+      <w:r>
+        <w:t>entre</w:t>
+      </w:r>
+      <w:r>
+        <w:t xml:space="preserve"> les agents de manière à reproduire une hiérarchie </w:t>
+      </w:r>
+      <w:r>
+        <w:t>par exemple, des coalitions ou encore des marchés pour simuler le commerce d’objets entre ceux-ci.</w:t>
+      </w:r>
+    </w:p>
+    <w:p>
+      <w:pPr>
+        <w:jc w:val="both"/>
+      </w:pPr>
+      <w:r>
+        <w:t xml:space="preserve">Cette introduction montre la richesse et les </w:t>
+      </w:r>
+      <w:r>
+        <w:t>possibilités</w:t>
+      </w:r>
+      <w:r>
+        <w:t xml:space="preserve"> qu’</w:t>
+      </w:r>
+      <w:r>
+        <w:t>offre</w:t>
+      </w:r>
+      <w:r>
+        <w:t xml:space="preserve"> la mise en place d’</w:t>
+      </w:r>
+      <w:r>
+        <w:t>un SMA.</w:t>
+      </w:r>
+      <w:r>
+        <w:t xml:space="preserve"> Cependant, avant de développer un tel système il faut d’abord penser à ce que l’</w:t>
+      </w:r>
+      <w:r>
+        <w:t xml:space="preserve">on veut modéliser. La partie suivante a pour rôle d’expliquer au lecteur en quoi consiste </w:t>
+      </w:r>
+      <w:r>
+        <w:t>ce</w:t>
+      </w:r>
+      <w:r>
+        <w:t xml:space="preserve"> projet </w:t>
+      </w:r>
+      <w:r>
+        <w:t xml:space="preserve">et </w:t>
+      </w:r>
+      <w:r>
+        <w:t xml:space="preserve">permet </w:t>
+      </w:r>
+      <w:r>
+        <w:t>de définir ce qui a été modélisé.</w:t>
+      </w:r>
+    </w:p>
+    <w:p>
+      <w:pPr>
+        <w:jc w:val="both"/>
+      </w:pPr>
+    </w:p>
+    <w:p>
+      <w:pPr>
+        <w:jc w:val="both"/>
+      </w:pPr>
+    </w:p>
+    <w:p>
+      <w:pPr>
+        <w:jc w:val="both"/>
+      </w:pPr>
+    </w:p>
+    <w:p>
+      <w:pPr>
+        <w:jc w:val="both"/>
+      </w:pPr>
+    </w:p>
     <w:p>
       <w:pPr>
         <w:pStyle w:val="Titre2"/>
       </w:pPr>
       <w:r>
+        <w:lastRenderedPageBreak/>
         <w:t>2) Présentation du projet</w:t>
       </w:r>
     </w:p>
     <w:p/>
     <w:p>
+      <w:r>
+        <w:t xml:space="preserve">D’une manière </w:t>
+      </w:r>
+      <w:r>
+        <w:t>générale</w:t>
+      </w:r>
+      <w:r>
+        <w:t>, l’objectif de ce projet</w:t>
+      </w:r>
+      <w:r>
+        <w:t xml:space="preserve"> </w:t>
+      </w:r>
+      <w:r>
+        <w:t>était</w:t>
+      </w:r>
+      <w:r>
+        <w:t xml:space="preserve"> de concevoir un programme permettant de simuler le développement d’une civilisation </w:t>
+      </w:r>
+      <w:r>
+        <w:t xml:space="preserve">primaire </w:t>
+      </w:r>
+      <w:r>
+        <w:t>dans un environnement donné.</w:t>
+      </w:r>
+      <w:r>
+        <w:t xml:space="preserve"> </w:t>
+      </w:r>
+      <w:r>
+        <w:t xml:space="preserve">Cette idée vient de ce qui se fait dans certains jeux de stratégie en temps réel où le joueur contrôle un ensemble d’unités et doit donner des ordres à celles-ci afin de développer au maximum </w:t>
+      </w:r>
+      <w:r>
+        <w:t>sa</w:t>
+      </w:r>
+      <w:r>
+        <w:t xml:space="preserve"> civilisation.</w:t>
+      </w:r>
+      <w:r>
+        <w:t xml:space="preserve"> </w:t>
+      </w:r>
+      <w:r>
+        <w:t>Le développement d’une civilisation passe bien entendu par le développement économique de celle-ci mais aussi par le développement militaire. Le joueur doit alors guider ses unités tant sur le plan de la collecte des ressources et de la construction de bâtiments que sur le plan militaire où il doit adopter la meilleur stratégie, afin de vaincre ses adversaires.</w:t>
+      </w:r>
+    </w:p>
+    <w:p>
+      <w:r>
+        <w:t xml:space="preserve">Le SMA développé au cours de ce projet reprend quelques-unes des grandes lignes de ce type de jeux. En effet, il a été choisi de se focaliser uniquement sur la partie qui touche au développement économique d’une civilisation. Ce développement est bien entendu lié au cadre spatiotemporel dans lequel la civilisation évolue. Il va de </w:t>
+      </w:r>
+      <w:r>
+        <w:t>soi</w:t>
+      </w:r>
+      <w:r>
+        <w:t xml:space="preserve"> que la stratégie</w:t>
+      </w:r>
+      <w:r>
+        <w:t xml:space="preserve"> de développement</w:t>
+      </w:r>
+      <w:r>
+        <w:t xml:space="preserve"> économique</w:t>
+      </w:r>
+      <w:r>
+        <w:t xml:space="preserve"> adoptée par un pays à l’air de la mondialisation n’est pas la même que celle adoptée par </w:t>
+      </w:r>
+      <w:r>
+        <w:t xml:space="preserve">l’empire romain </w:t>
+      </w:r>
+      <w:r>
+        <w:t xml:space="preserve">plusieurs siècles avant </w:t>
+      </w:r>
+      <w:r>
+        <w:t>Jésus</w:t>
+      </w:r>
+      <w:r>
+        <w:t xml:space="preserve"> Christ.</w:t>
+      </w:r>
+      <w:r>
+        <w:t xml:space="preserve"> </w:t>
+      </w:r>
+    </w:p>
+    <w:p>
+      <w:r>
+        <w:t xml:space="preserve">Dans le </w:t>
+      </w:r>
+      <w:r>
+        <w:t>cadre de</w:t>
+      </w:r>
+      <w:r>
+        <w:t xml:space="preserve"> ce projet, il a été choisi de faire évoluer les civilisations à </w:t>
+      </w:r>
+      <w:r>
+        <w:t xml:space="preserve"> </w:t>
+      </w:r>
+      <w:r>
+        <w:t xml:space="preserve">une époque plus ancienne que la </w:t>
+      </w:r>
+      <w:r>
+        <w:t>nôtre</w:t>
+      </w:r>
+      <w:r>
+        <w:t xml:space="preserve">. En effet, </w:t>
+      </w:r>
+      <w:r>
+        <w:t xml:space="preserve">dans cette simulation les agents doivent être en mesure de collecter des ressources directement accessibles dans leur environnement, comme du bois, de la nourriture ou encore des minerais. </w:t>
+      </w:r>
+      <w:r>
+        <w:t>Ensuite à partir de ces ressources, ils doivent pouvoir construire des bâtiments, et se multiplier afin de faire croitre leur population.</w:t>
+      </w:r>
+      <w:r>
+        <w:t xml:space="preserve"> Pour donner un lieu et une époque correspondant à ce contexte on pourrait prendre l’Amérique à l’époque de sa découverte par Christophe Colomb</w:t>
+      </w:r>
+      <w:r>
+        <w:t xml:space="preserve"> en 1492. </w:t>
+      </w:r>
+      <w:r>
+        <w:t xml:space="preserve">A cette époque, les </w:t>
+      </w:r>
+      <w:r>
+        <w:t>Colomb</w:t>
+      </w:r>
+      <w:r>
+        <w:t xml:space="preserve"> disposaient du savoir nécessaire </w:t>
+      </w:r>
+      <w:r>
+        <w:t xml:space="preserve">pour développer une civilisation assez complexe, le tout sur un territoire </w:t>
+      </w:r>
+      <w:r>
+        <w:t>quasiment</w:t>
+      </w:r>
+      <w:r>
+        <w:t xml:space="preserve"> vierge et riche en ressources naturelles. </w:t>
+      </w:r>
+    </w:p>
+    <w:p>
+      <w:r>
+        <w:t xml:space="preserve">Si l’on ramène </w:t>
+      </w:r>
+      <w:r>
+        <w:t xml:space="preserve">maintenant </w:t>
+      </w:r>
+      <w:r>
+        <w:t xml:space="preserve">ce problème au cadre </w:t>
+      </w:r>
+      <w:r>
+        <w:t xml:space="preserve">des SMA, le principe du projet est de faire coopérer un ensemble d’agents dans un environnement riche en ressources naturelles. Les agents doivent donc unir leur force afin de collecter </w:t>
+      </w:r>
+      <w:r>
+        <w:t>des</w:t>
+      </w:r>
+      <w:r>
+        <w:t xml:space="preserve"> ressources qu’ils mutualisent. L’objectif final de ce système étant que les agents construisent des bâtiments </w:t>
+      </w:r>
+      <w:r>
+        <w:t xml:space="preserve">- </w:t>
+      </w:r>
+      <w:r>
+        <w:t>grâce</w:t>
+      </w:r>
+      <w:r>
+        <w:t xml:space="preserve"> </w:t>
+      </w:r>
+      <w:r>
+        <w:t>aux</w:t>
+      </w:r>
+      <w:r>
+        <w:t xml:space="preserve"> ressources</w:t>
+      </w:r>
+      <w:r>
+        <w:t xml:space="preserve"> -</w:t>
+      </w:r>
+      <w:r>
+        <w:t xml:space="preserve"> afin d’accroitre leur population.</w:t>
+      </w:r>
+      <w:r>
+        <w:t xml:space="preserve"> </w:t>
+      </w:r>
+      <w:r>
+        <w:t xml:space="preserve">Du point de vu organisationnel, les agents sont donc </w:t>
+      </w:r>
+      <w:r>
+        <w:t>structurés</w:t>
+      </w:r>
+      <w:r>
+        <w:t xml:space="preserve"> en équipe, c’est-à-dire qu’ils travaillent ensemble à la réalisation d’objectifs communs</w:t>
+      </w:r>
+      <w:r>
+        <w:t xml:space="preserve">, et qu’ils cherchent à maximiser les </w:t>
+      </w:r>
+      <w:r>
+        <w:t>intérêts</w:t>
+      </w:r>
+      <w:r>
+        <w:t xml:space="preserve"> de l’équipe plutôt que leurs intérêts personnels.</w:t>
+      </w:r>
+      <w:r>
+        <w:t xml:space="preserve"> La simulation prend fin dès lorsqu’il n’y a plus de ressources disponibles dans l’environnement.</w:t>
+      </w:r>
+    </w:p>
+    <w:p>
+      <w:r>
+        <w:t>Avant de passer à la phase l’</w:t>
+      </w:r>
+      <w:r>
+        <w:t>analyse, il est nécessaire de définir les outils techniques utilisés pour mener à bien le développement de ce programme.</w:t>
+      </w:r>
+      <w:r>
+        <w:t xml:space="preserve"> C’est le rôle de la partie suivante </w:t>
+      </w:r>
+      <w:r>
+        <w:t xml:space="preserve">qui explique </w:t>
+      </w:r>
+      <w:bookmarkStart w:id="0" w:name="_GoBack"/>
+      <w:bookmarkEnd w:id="0"/>
+      <w:r>
+        <w:t>quels langages, quels IDE et autre outils de développement ont été utilisés pour la conduite de ce projet</w:t>
+      </w:r>
+      <w:r>
+        <w:t>.</w:t>
+      </w:r>
+    </w:p>
+    <w:p>
       <w:pPr>
         <w:pStyle w:val="Titre1"/>
       </w:pPr>
       <w:r>
+        <w:lastRenderedPageBreak/>
         <w:t>II. Outils et méthodes</w:t>
       </w:r>
     </w:p>
@@ -56,201 +656,178 @@
           <w:lang w:val="en-US"/>
         </w:rPr>
       </w:pPr>
-      <w:proofErr w:type="spellStart"/>
       <w:r>
         <w:rPr>
           <w:lang w:val="en-US"/>
         </w:rPr>
         <w:t>i</w:t>
       </w:r>
-      <w:proofErr w:type="spellEnd"/>
+      <w:r>
+        <w:rPr>
+          <w:lang w:val="en-US"/>
+        </w:rPr>
+        <w:t>) Doxygen</w:t>
+      </w:r>
+    </w:p>
+    <w:p>
+      <w:pPr>
+        <w:pStyle w:val="Titre3"/>
+        <w:rPr>
+          <w:lang w:val="en-US"/>
+        </w:rPr>
+      </w:pPr>
+      <w:r>
+        <w:rPr>
+          <w:lang w:val="en-US"/>
+        </w:rPr>
+        <w:t>ii</w:t>
+      </w:r>
+      <w:r>
+        <w:rPr>
+          <w:lang w:val="en-US"/>
+        </w:rPr>
+        <w:t>) Github</w:t>
+      </w:r>
+    </w:p>
+    <w:p>
+      <w:pPr>
+        <w:pStyle w:val="Titre3"/>
+        <w:rPr>
+          <w:lang w:val="en-US"/>
+        </w:rPr>
+      </w:pPr>
+      <w:r>
+        <w:rPr>
+          <w:lang w:val="en-US"/>
+        </w:rPr>
+        <w:t>iii</w:t>
+      </w:r>
       <w:r>
         <w:rPr>
           <w:lang w:val="en-US"/>
         </w:rPr>
         <w:t xml:space="preserve">) </w:t>
       </w:r>
-      <w:proofErr w:type="spellStart"/>
       <w:r>
         <w:rPr>
           <w:lang w:val="en-US"/>
         </w:rPr>
-        <w:t>Doxygen</w:t>
-      </w:r>
-      <w:proofErr w:type="spellEnd"/>
+        <w:t>Langage C++</w:t>
+      </w:r>
     </w:p>
     <w:p>
       <w:pPr>
         <w:pStyle w:val="Titre3"/>
-        <w:rPr>
-          <w:lang w:val="en-US"/>
-        </w:rPr>
-      </w:pPr>
-      <w:r>
-        <w:rPr>
-          <w:lang w:val="en-US"/>
-        </w:rPr>
+      </w:pPr>
+      <w:r>
+        <w:t xml:space="preserve">iv) </w:t>
+      </w:r>
+      <w:r>
+        <w:t>Bibliothèque Qt</w:t>
+      </w:r>
+    </w:p>
+    <w:p/>
+    <w:p>
+      <w:pPr>
+        <w:pStyle w:val="Titre2"/>
+      </w:pPr>
+      <w:r>
+        <w:t>2) Analyse</w:t>
+      </w:r>
+    </w:p>
+    <w:p>
+      <w:pPr>
+        <w:pStyle w:val="Titre3"/>
+      </w:pPr>
+      <w:r>
+        <w:t>i</w:t>
+      </w:r>
+      <w:r>
+        <w:t xml:space="preserve">) </w:t>
+      </w:r>
+      <w:r>
+        <w:t>Génie logiciel</w:t>
+      </w:r>
+    </w:p>
+    <w:p>
+      <w:pPr>
+        <w:pStyle w:val="Titre3"/>
+      </w:pPr>
+      <w:r>
+        <w:t>i</w:t>
+      </w:r>
+      <w:r>
+        <w:t xml:space="preserve">i) </w:t>
+      </w:r>
+      <w:r>
+        <w:t>Problèmes algorithmiques</w:t>
+      </w:r>
+    </w:p>
+    <w:p/>
+    <w:p>
+      <w:pPr>
+        <w:pStyle w:val="Titre2"/>
+      </w:pPr>
+      <w:r>
+        <w:t>3) Implémentation</w:t>
+      </w:r>
+    </w:p>
+    <w:p>
+      <w:pPr>
+        <w:pStyle w:val="Titre3"/>
+      </w:pPr>
+      <w:r>
+        <w:t xml:space="preserve">i) </w:t>
+      </w:r>
+      <w:r>
+        <w:t>Stratégie</w:t>
+      </w:r>
+      <w:r>
+        <w:t>s</w:t>
+      </w:r>
+      <w:r>
+        <w:t xml:space="preserve"> des entités actives et des agents</w:t>
+      </w:r>
+    </w:p>
+    <w:p>
+      <w:pPr>
+        <w:pStyle w:val="Titre3"/>
+      </w:pPr>
+      <w:r>
+        <w:t>i</w:t>
+      </w:r>
+      <w:r>
+        <w:t>i</w:t>
+      </w:r>
+      <w:r>
+        <w:t>) Algorithme de Pathfinding</w:t>
+      </w:r>
+    </w:p>
+    <w:p>
+      <w:pPr>
+        <w:pStyle w:val="Titre3"/>
+      </w:pPr>
+      <w:r>
+        <w:t>i</w:t>
+      </w:r>
+      <w:r>
         <w:t>ii</w:t>
       </w:r>
       <w:r>
-        <w:rPr>
-          <w:lang w:val="en-US"/>
-        </w:rPr>
-        <w:t xml:space="preserve">) </w:t>
-      </w:r>
-      <w:proofErr w:type="spellStart"/>
-      <w:r>
-        <w:rPr>
-          <w:lang w:val="en-US"/>
-        </w:rPr>
-        <w:t>Github</w:t>
-      </w:r>
-      <w:proofErr w:type="spellEnd"/>
-    </w:p>
-    <w:p>
-      <w:pPr>
-        <w:pStyle w:val="Titre3"/>
-      </w:pPr>
-      <w:r>
-        <w:t>iii</w:t>
-      </w:r>
-      <w:r>
-        <w:t xml:space="preserve">) </w:t>
-      </w:r>
-      <w:r>
-        <w:t>Langage C++</w:t>
-      </w:r>
-    </w:p>
-    <w:p>
-      <w:pPr>
-        <w:pStyle w:val="Titre3"/>
-      </w:pPr>
-      <w:r>
-        <w:t xml:space="preserve">iv) </w:t>
-      </w:r>
-      <w:r>
-        <w:t xml:space="preserve">Bibliothèque </w:t>
-      </w:r>
-      <w:proofErr w:type="spellStart"/>
-      <w:r>
-        <w:t>Qt</w:t>
-      </w:r>
-      <w:proofErr w:type="spellEnd"/>
+        <w:t>) Génération aléatoire de cartes à l’aide d’</w:t>
+      </w:r>
+      <w:r>
+        <w:t>un bruit de Perlin</w:t>
+      </w:r>
     </w:p>
     <w:p/>
     <w:p>
       <w:pPr>
-        <w:pStyle w:val="Titre2"/>
-      </w:pPr>
-      <w:r>
-        <w:t>2) Analyse</w:t>
-      </w:r>
-    </w:p>
-    <w:p>
-      <w:pPr>
-        <w:pStyle w:val="Titre3"/>
-      </w:pPr>
-      <w:r>
-        <w:t>i</w:t>
-      </w:r>
-      <w:r>
-        <w:t xml:space="preserve">) </w:t>
-      </w:r>
-      <w:r>
-        <w:t>Génie logiciel</w:t>
-      </w:r>
-    </w:p>
-    <w:p>
-      <w:pPr>
-        <w:pStyle w:val="Titre3"/>
-      </w:pPr>
-      <w:r>
-        <w:t>i</w:t>
-      </w:r>
-      <w:r>
-        <w:t xml:space="preserve">i) </w:t>
-      </w:r>
-      <w:r>
-        <w:t>Problèmes algorithmiques</w:t>
-      </w:r>
-    </w:p>
-    <w:p/>
-    <w:p>
-      <w:pPr>
-        <w:pStyle w:val="Titre2"/>
-      </w:pPr>
-      <w:r>
-        <w:t>3) Implémentation</w:t>
-      </w:r>
-    </w:p>
-    <w:p>
-      <w:pPr>
-        <w:pStyle w:val="Titre3"/>
-      </w:pPr>
-      <w:r>
-        <w:t xml:space="preserve">i) </w:t>
-      </w:r>
-      <w:r>
-        <w:t>Stratégie</w:t>
-      </w:r>
-      <w:r>
-        <w:t>s</w:t>
-      </w:r>
-      <w:r>
-        <w:t xml:space="preserve"> des entités actives et des agents</w:t>
-      </w:r>
-    </w:p>
-    <w:p>
-      <w:pPr>
-        <w:pStyle w:val="Titre3"/>
-      </w:pPr>
-      <w:r>
-        <w:t>i</w:t>
-      </w:r>
-      <w:r>
-        <w:t>i</w:t>
-      </w:r>
-      <w:r>
-        <w:t xml:space="preserve">) Algorithme de </w:t>
-      </w:r>
-      <w:proofErr w:type="spellStart"/>
-      <w:r>
-        <w:t>Pathfinding</w:t>
-      </w:r>
-      <w:proofErr w:type="spellEnd"/>
-    </w:p>
-    <w:p>
-      <w:pPr>
-        <w:pStyle w:val="Titre3"/>
-      </w:pPr>
-      <w:r>
-        <w:t>i</w:t>
-      </w:r>
-      <w:r>
-        <w:t>ii</w:t>
-      </w:r>
-      <w:r>
-        <w:t>) Génération aléatoire de cartes à l’aide d’</w:t>
-      </w:r>
-      <w:r>
-        <w:t xml:space="preserve">un bruit de </w:t>
-      </w:r>
-      <w:proofErr w:type="spellStart"/>
-      <w:r>
-        <w:t>Perlin</w:t>
-      </w:r>
-      <w:proofErr w:type="spellEnd"/>
-    </w:p>
-    <w:p/>
-    <w:p>
-      <w:pPr>
         <w:pStyle w:val="Titre1"/>
       </w:pPr>
       <w:r>
         <w:t>III. Résultats</w:t>
       </w:r>
-      <w:bookmarkStart w:id="0" w:name="_GoBack"/>
-      <w:bookmarkEnd w:id="0"/>
     </w:p>
     <w:p>
       <w:pPr>
@@ -271,6 +848,127 @@
     </w:sectPr>
   </w:body>
 </w:document>
+</file>
+
+<file path=word/numbering.xml><?xml version="1.0" encoding="utf-8"?>
+<w:numbering xmlns:wpc="http://schemas.microsoft.com/office/word/2010/wordprocessingCanvas" xmlns:mc="http://schemas.openxmlformats.org/markup-compatibility/2006" xmlns:o="urn:schemas-microsoft-com:office:office" xmlns:r="http://schemas.openxmlformats.org/officeDocument/2006/relationships" xmlns:m="http://schemas.openxmlformats.org/officeDocument/2006/math" xmlns:v="urn:schemas-microsoft-com:vml" xmlns:wp14="http://schemas.microsoft.com/office/word/2010/wordprocessingDrawing" xmlns:wp="http://schemas.openxmlformats.org/drawingml/2006/wordprocessingDrawing" xmlns:w10="urn:schemas-microsoft-com:office:word" xmlns:w="http://schemas.openxmlformats.org/wordprocessingml/2006/main" xmlns:w14="http://schemas.microsoft.com/office/word/2010/wordml" xmlns:wpg="http://schemas.microsoft.com/office/word/2010/wordprocessingGroup" xmlns:wpi="http://schemas.microsoft.com/office/word/2010/wordprocessingInk" xmlns:wne="http://schemas.microsoft.com/office/word/2006/wordml" xmlns:wps="http://schemas.microsoft.com/office/word/2010/wordprocessingShape" mc:Ignorable="w14 wp14">
+  <w:abstractNum w:abstractNumId="0">
+    <w:nsid w:val="182206AD"/>
+    <w:multiLevelType w:val="hybridMultilevel"/>
+    <w:tmpl w:val="71DA4A88"/>
+    <w:lvl w:ilvl="0" w:tplc="040C0001">
+      <w:start w:val="1"/>
+      <w:numFmt w:val="bullet"/>
+      <w:lvlText w:val=""/>
+      <w:lvlJc w:val="left"/>
+      <w:pPr>
+        <w:ind w:left="720" w:hanging="360"/>
+      </w:pPr>
+      <w:rPr>
+        <w:rFonts w:ascii="Symbol" w:hAnsi="Symbol" w:hint="default"/>
+      </w:rPr>
+    </w:lvl>
+    <w:lvl w:ilvl="1" w:tplc="040C0003" w:tentative="1">
+      <w:start w:val="1"/>
+      <w:numFmt w:val="bullet"/>
+      <w:lvlText w:val="o"/>
+      <w:lvlJc w:val="left"/>
+      <w:pPr>
+        <w:ind w:left="1440" w:hanging="360"/>
+      </w:pPr>
+      <w:rPr>
+        <w:rFonts w:ascii="Courier New" w:hAnsi="Courier New" w:cs="Courier New" w:hint="default"/>
+      </w:rPr>
+    </w:lvl>
+    <w:lvl w:ilvl="2" w:tplc="040C0005" w:tentative="1">
+      <w:start w:val="1"/>
+      <w:numFmt w:val="bullet"/>
+      <w:lvlText w:val=""/>
+      <w:lvlJc w:val="left"/>
+      <w:pPr>
+        <w:ind w:left="2160" w:hanging="360"/>
+      </w:pPr>
+      <w:rPr>
+        <w:rFonts w:ascii="Wingdings" w:hAnsi="Wingdings" w:hint="default"/>
+      </w:rPr>
+    </w:lvl>
+    <w:lvl w:ilvl="3" w:tplc="040C0001" w:tentative="1">
+      <w:start w:val="1"/>
+      <w:numFmt w:val="bullet"/>
+      <w:lvlText w:val=""/>
+      <w:lvlJc w:val="left"/>
+      <w:pPr>
+        <w:ind w:left="2880" w:hanging="360"/>
+      </w:pPr>
+      <w:rPr>
+        <w:rFonts w:ascii="Symbol" w:hAnsi="Symbol" w:hint="default"/>
+      </w:rPr>
+    </w:lvl>
+    <w:lvl w:ilvl="4" w:tplc="040C0003" w:tentative="1">
+      <w:start w:val="1"/>
+      <w:numFmt w:val="bullet"/>
+      <w:lvlText w:val="o"/>
+      <w:lvlJc w:val="left"/>
+      <w:pPr>
+        <w:ind w:left="3600" w:hanging="360"/>
+      </w:pPr>
+      <w:rPr>
+        <w:rFonts w:ascii="Courier New" w:hAnsi="Courier New" w:cs="Courier New" w:hint="default"/>
+      </w:rPr>
+    </w:lvl>
+    <w:lvl w:ilvl="5" w:tplc="040C0005" w:tentative="1">
+      <w:start w:val="1"/>
+      <w:numFmt w:val="bullet"/>
+      <w:lvlText w:val=""/>
+      <w:lvlJc w:val="left"/>
+      <w:pPr>
+        <w:ind w:left="4320" w:hanging="360"/>
+      </w:pPr>
+      <w:rPr>
+        <w:rFonts w:ascii="Wingdings" w:hAnsi="Wingdings" w:hint="default"/>
+      </w:rPr>
+    </w:lvl>
+    <w:lvl w:ilvl="6" w:tplc="040C0001" w:tentative="1">
+      <w:start w:val="1"/>
+      <w:numFmt w:val="bullet"/>
+      <w:lvlText w:val=""/>
+      <w:lvlJc w:val="left"/>
+      <w:pPr>
+        <w:ind w:left="5040" w:hanging="360"/>
+      </w:pPr>
+      <w:rPr>
+        <w:rFonts w:ascii="Symbol" w:hAnsi="Symbol" w:hint="default"/>
+      </w:rPr>
+    </w:lvl>
+    <w:lvl w:ilvl="7" w:tplc="040C0003" w:tentative="1">
+      <w:start w:val="1"/>
+      <w:numFmt w:val="bullet"/>
+      <w:lvlText w:val="o"/>
+      <w:lvlJc w:val="left"/>
+      <w:pPr>
+        <w:ind w:left="5760" w:hanging="360"/>
+      </w:pPr>
+      <w:rPr>
+        <w:rFonts w:ascii="Courier New" w:hAnsi="Courier New" w:cs="Courier New" w:hint="default"/>
+      </w:rPr>
+    </w:lvl>
+    <w:lvl w:ilvl="8" w:tplc="040C0005" w:tentative="1">
+      <w:start w:val="1"/>
+      <w:numFmt w:val="bullet"/>
+      <w:lvlText w:val=""/>
+      <w:lvlJc w:val="left"/>
+      <w:pPr>
+        <w:ind w:left="6480" w:hanging="360"/>
+      </w:pPr>
+      <w:rPr>
+        <w:rFonts w:ascii="Wingdings" w:hAnsi="Wingdings" w:hint="default"/>
+      </w:rPr>
+    </w:lvl>
+  </w:abstractNum>
+  <w:num w:numId="1">
+    <w:abstractNumId w:val="0"/>
+  </w:num>
+</w:numbering>
 </file>
 
 <file path=word/styles.xml><?xml version="1.0" encoding="utf-8"?>
@@ -572,6 +1270,17 @@
       <w:color w:val="4F81BD" w:themeColor="accent1"/>
     </w:rPr>
   </w:style>
+  <w:style w:type="paragraph" w:styleId="Paragraphedeliste">
+    <w:name w:val="List Paragraph"/>
+    <w:basedOn w:val="Normal"/>
+    <w:uiPriority w:val="34"/>
+    <w:qFormat/>
+    <w:rsid w:val="00A77182"/>
+    <w:pPr>
+      <w:ind w:left="720"/>
+      <w:contextualSpacing/>
+    </w:pPr>
+  </w:style>
 </w:styles>
 </file>
 
@@ -873,6 +1582,17 @@
       <w:bCs/>
       <w:color w:val="4F81BD" w:themeColor="accent1"/>
     </w:rPr>
+  </w:style>
+  <w:style w:type="paragraph" w:styleId="Paragraphedeliste">
+    <w:name w:val="List Paragraph"/>
+    <w:basedOn w:val="Normal"/>
+    <w:uiPriority w:val="34"/>
+    <w:qFormat/>
+    <w:rsid w:val="00A77182"/>
+    <w:pPr>
+      <w:ind w:left="720"/>
+      <w:contextualSpacing/>
+    </w:pPr>
   </w:style>
 </w:styles>
 </file>
@@ -1167,7 +1887,7 @@
 </file>
 
 <file path=customXml/itemProps1.xml><?xml version="1.0" encoding="utf-8"?>
-<ds:datastoreItem xmlns:ds="http://schemas.openxmlformats.org/officeDocument/2006/customXml" ds:itemID="{5513B453-96D7-414F-A274-CDCA78FB2673}">
+<ds:datastoreItem xmlns:ds="http://schemas.openxmlformats.org/officeDocument/2006/customXml" ds:itemID="{887E1879-7A32-43C7-AC28-CCE2D38784E4}">
   <ds:schemaRefs>
     <ds:schemaRef ds:uri="http://schemas.openxmlformats.org/officeDocument/2006/bibliography"/>
   </ds:schemaRefs>

</xml_diff>